<commit_message>
Add more Demo data
</commit_message>
<xml_diff>
--- a/Sample input.docx
+++ b/Sample input.docx
@@ -2,70 +2,45 @@
 <file path=word/document.xml><?xml version="1.0" encoding="utf-8"?>
 <w:document xmlns:wpc="http://schemas.microsoft.com/office/word/2010/wordprocessingCanvas" xmlns:cx="http://schemas.microsoft.com/office/drawing/2014/chartex" xmlns:cx1="http://schemas.microsoft.com/office/drawing/2015/9/8/chartex" xmlns:cx2="http://schemas.microsoft.com/office/drawing/2015/10/21/chartex" xmlns:cx3="http://schemas.microsoft.com/office/drawing/2016/5/9/chartex" xmlns:cx4="http://schemas.microsoft.com/office/drawing/2016/5/10/chartex" xmlns:cx5="http://schemas.microsoft.com/office/drawing/2016/5/11/chartex" xmlns:cx6="http://schemas.microsoft.com/office/drawing/2016/5/12/chartex" xmlns:cx7="http://schemas.microsoft.com/office/drawing/2016/5/13/chartex" xmlns:cx8="http://schemas.microsoft.com/office/drawing/2016/5/14/chartex" xmlns:mc="http://schemas.openxmlformats.org/markup-compatibility/2006" xmlns:aink="http://schemas.microsoft.com/office/drawing/2016/ink" xmlns:am3d="http://schemas.microsoft.com/office/drawing/2017/model3d" xmlns:o="urn:schemas-microsoft-com:office:office" xmlns:oel="http://schemas.microsoft.com/office/2019/extlst" xmlns:r="http://schemas.openxmlformats.org/officeDocument/2006/relationships" xmlns:m="http://schemas.openxmlformats.org/officeDocument/2006/math" xmlns:v="urn:schemas-microsoft-com:vml" xmlns:wp14="http://schemas.microsoft.com/office/word/2010/wordprocessingDrawing" xmlns:wp="http://schemas.openxmlformats.org/drawingml/2006/wordprocessingDrawing" xmlns:w10="urn:schemas-microsoft-com:office:word" xmlns:w="http://schemas.openxmlformats.org/wordprocessingml/2006/main" xmlns:w14="http://schemas.microsoft.com/office/word/2010/wordml" xmlns:w15="http://schemas.microsoft.com/office/word/2012/wordml" xmlns:w16cex="http://schemas.microsoft.com/office/word/2018/wordml/cex" xmlns:w16cid="http://schemas.microsoft.com/office/word/2016/wordml/cid" xmlns:w16="http://schemas.microsoft.com/office/word/2018/wordml" xmlns:w16du="http://schemas.microsoft.com/office/word/2023/wordml/word16du" xmlns:w16sdtdh="http://schemas.microsoft.com/office/word/2020/wordml/sdtdatahash" xmlns:w16se="http://schemas.microsoft.com/office/word/2015/wordml/symex" xmlns:wpg="http://schemas.microsoft.com/office/word/2010/wordprocessingGroup" xmlns:wpi="http://schemas.microsoft.com/office/word/2010/wordprocessingInk" xmlns:wne="http://schemas.microsoft.com/office/word/2006/wordml" xmlns:wps="http://schemas.microsoft.com/office/word/2010/wordprocessingShape" mc:Ignorable="w14 w15 w16se w16cid w16 w16cex w16sdtdh w16du wp14">
   <w:body>
+    <w:p/>
+    <w:p>
+      <w:r>
+        <w:t>NCB</w:t>
+      </w:r>
+    </w:p>
+    <w:p>
+      <w:r>
+        <w:t>9704198526191432198</w:t>
+      </w:r>
+    </w:p>
+    <w:p>
+      <w:r>
+        <w:t>NGUYEN VAN A</w:t>
+      </w:r>
+    </w:p>
+    <w:p>
+      <w:r>
+        <w:t>07/15</w:t>
+      </w:r>
+    </w:p>
+    <w:p>
+      <w:r>
+        <w:t>123456</w:t>
+      </w:r>
+    </w:p>
+    <w:p/>
     <w:p>
       <w:r>
         <w:t>Sample Advertisement:</w:t>
       </w:r>
     </w:p>
-    <w:p>
-      <w:r>
-        <w:br/>
-        <w:t>- Title:</w:t>
-      </w:r>
-    </w:p>
-    <w:p>
-      <w:r>
-        <w:t>Cá Koi theo mệnh Thủy</w:t>
-      </w:r>
-    </w:p>
-    <w:p>
-      <w:r>
-        <w:t xml:space="preserve">- Content: </w:t>
-      </w:r>
-    </w:p>
-    <w:p>
-      <w:pPr>
-        <w:rPr>
-          <w:b/>
-          <w:bCs/>
-        </w:rPr>
-      </w:pPr>
-      <w:r>
-        <w:rPr>
-          <w:b/>
-          <w:bCs/>
-        </w:rPr>
-        <w:t>Số lượng có hạn chỉ với 10 con Tanchou Sanke.</w:t>
-      </w:r>
-    </w:p>
-    <w:p>
-      <w:r>
-        <w:rPr>
-          <w:b/>
-          <w:bCs/>
-        </w:rPr>
-        <w:t>Liên hệ:</w:t>
-      </w:r>
-      <w:r>
-        <w:t xml:space="preserve"> hungnqse183854@fpt.edu.vn</w:t>
-      </w:r>
-    </w:p>
-    <w:p>
-      <w:r>
-        <w:rPr>
-          <w:b/>
-          <w:bCs/>
-        </w:rPr>
-        <w:t>Hotline:</w:t>
-      </w:r>
-      <w:r>
-        <w:t xml:space="preserve"> 0964478714</w:t>
-      </w:r>
-    </w:p>
     <w:p/>
     <w:p>
       <w:r>
         <w:t>-Title</w:t>
+      </w:r>
+      <w:r>
+        <w:t>:</w:t>
       </w:r>
     </w:p>
     <w:p>
@@ -239,78 +214,8 @@
       <w:r>
         <w:t xml:space="preserve"> or call us at 0964478714</w:t>
       </w:r>
-    </w:p>
-    <w:p/>
-    <w:p>
-      <w:r>
-        <w:lastRenderedPageBreak/>
-        <w:t>Title:</w:t>
-      </w:r>
-    </w:p>
-    <w:p>
-      <w:r>
-        <w:t>Doitsu Kohaku</w:t>
-      </w:r>
-    </w:p>
-    <w:p>
-      <w:r>
-        <w:t xml:space="preserve">Content: </w:t>
-      </w:r>
-    </w:p>
-    <w:p>
-      <w:r>
-        <w:t>"Doitsu Kohaku" refers to a type of koi fish, specifically a Kohaku variety that lacks scales, also known as a scaleless or smooth-skinned koi. Here's a simple breakdown:</w:t>
-      </w:r>
-    </w:p>
-    <w:p>
-      <w:pPr>
-        <w:numPr>
-          <w:ilvl w:val="0"/>
-          <w:numId w:val="2"/>
-        </w:numPr>
-      </w:pPr>
-      <w:r>
-        <w:rPr>
-          <w:b/>
-          <w:bCs/>
-        </w:rPr>
-        <w:t>Doitsu</w:t>
-      </w:r>
-      <w:r>
-        <w:t>: Refers to scaleless koi. These koi have smooth skin with no scales or very few large mirror-like scales along the dorsal line.</w:t>
-      </w:r>
-    </w:p>
-    <w:p>
-      <w:pPr>
-        <w:numPr>
-          <w:ilvl w:val="0"/>
-          <w:numId w:val="2"/>
-        </w:numPr>
-      </w:pPr>
-      <w:r>
-        <w:rPr>
-          <w:b/>
-          <w:bCs/>
-        </w:rPr>
-        <w:t>Kohaku</w:t>
-      </w:r>
-      <w:r>
-        <w:t>: A variety of koi that features a white body with red (hi) markings.</w:t>
-      </w:r>
-    </w:p>
-    <w:p>
-      <w:r>
-        <w:t xml:space="preserve">So, </w:t>
-      </w:r>
-      <w:r>
-        <w:rPr>
-          <w:b/>
-          <w:bCs/>
-        </w:rPr>
-        <w:t>Doitsu Kohaku</w:t>
-      </w:r>
-      <w:r>
-        <w:t xml:space="preserve"> koi are a scaleless variation of the classic white-and-red Kohaku koi.</w:t>
+      <w:r>
+        <w:t>.</w:t>
       </w:r>
     </w:p>
     <w:p/>
@@ -492,63 +397,155 @@
     </w:p>
     <w:p>
       <w:r>
+        <w:tab/>
+        <w:t>Khảm: 1954</w:t>
+      </w:r>
+      <w:r>
+        <w:t>, 1963</w:t>
+      </w:r>
+    </w:p>
+    <w:p>
+      <w:r>
+        <w:tab/>
+        <w:t>Ly: 1955</w:t>
+      </w:r>
+      <w:r>
+        <w:t>, 2000</w:t>
+      </w:r>
+    </w:p>
+    <w:p>
+      <w:r>
+        <w:tab/>
+        <w:t>Chấn: 1970</w:t>
+      </w:r>
+      <w:r>
+        <w:t>, 2015</w:t>
+      </w:r>
+    </w:p>
+    <w:p>
+      <w:r>
+        <w:tab/>
+      </w:r>
+      <w:r>
+        <w:t>Đoài: 1984</w:t>
+      </w:r>
+      <w:r>
+        <w:t>, 1993</w:t>
+      </w:r>
+    </w:p>
+    <w:p>
+      <w:r>
+        <w:tab/>
+      </w:r>
+      <w:r>
+        <w:t>Cấn: 1992</w:t>
+      </w:r>
+      <w:r>
+        <w:t>, 2001</w:t>
+      </w:r>
+    </w:p>
+    <w:p>
+      <w:r>
+        <w:t>+ Mệnh Hỏa:</w:t>
+      </w:r>
+    </w:p>
+    <w:p>
+      <w:r>
+        <w:tab/>
+        <w:t>Chấn: 1934</w:t>
+      </w:r>
+      <w:r>
+        <w:t>,</w:t>
+      </w:r>
+      <w:r>
+        <w:t xml:space="preserve"> </w:t>
+      </w:r>
+      <w:r>
+        <w:t>1979</w:t>
+      </w:r>
+      <w:r>
+        <w:t>, 2024</w:t>
+      </w:r>
+    </w:p>
+    <w:p>
+      <w:r>
+        <w:tab/>
+        <w:t>Khôn: 1935</w:t>
+      </w:r>
+      <w:r>
+        <w:t>, 1986, 1995</w:t>
+      </w:r>
+      <w:r>
+        <w:t>, 2016</w:t>
+      </w:r>
+      <w:r>
+        <w:t>, 2025</w:t>
+      </w:r>
+    </w:p>
+    <w:p>
+      <w:r>
         <w:lastRenderedPageBreak/>
         <w:tab/>
-        <w:t>Khảm: 1954</w:t>
-      </w:r>
-      <w:r>
-        <w:t>, 1963</w:t>
-      </w:r>
-    </w:p>
-    <w:p>
-      <w:r>
-        <w:tab/>
-        <w:t>Ly: 1955</w:t>
-      </w:r>
-      <w:r>
-        <w:t>, 2000</w:t>
-      </w:r>
-    </w:p>
-    <w:p>
-      <w:r>
-        <w:tab/>
-        <w:t>Chấn: 1970</w:t>
-      </w:r>
-      <w:r>
-        <w:t>, 2015</w:t>
-      </w:r>
-    </w:p>
-    <w:p>
-      <w:r>
-        <w:tab/>
-      </w:r>
-      <w:r>
-        <w:t>Đoài: 1984</w:t>
-      </w:r>
-      <w:r>
-        <w:t>, 1993</w:t>
-      </w:r>
-    </w:p>
-    <w:p>
-      <w:r>
-        <w:tab/>
-      </w:r>
-      <w:r>
-        <w:t>Cấn: 1992</w:t>
-      </w:r>
-      <w:r>
-        <w:t>, 2001</w:t>
-      </w:r>
-    </w:p>
-    <w:p>
-      <w:r>
-        <w:t>+ Mệnh Hỏa:</w:t>
-      </w:r>
-    </w:p>
-    <w:p>
-      <w:r>
-        <w:tab/>
-        <w:t>Chấn: 1934</w:t>
+        <w:t>Càn: 1949</w:t>
+      </w:r>
+      <w:r>
+        <w:t>, 1994</w:t>
+      </w:r>
+    </w:p>
+    <w:p>
+      <w:r>
+        <w:tab/>
+        <w:t>Cấn: 1956</w:t>
+      </w:r>
+      <w:r>
+        <w:t>, 1965</w:t>
+      </w:r>
+    </w:p>
+    <w:p>
+      <w:r>
+        <w:tab/>
+        <w:t xml:space="preserve">Đoài: </w:t>
+      </w:r>
+      <w:r>
+        <w:t xml:space="preserve">1948, </w:t>
+      </w:r>
+      <w:r>
+        <w:t>1957</w:t>
+      </w:r>
+    </w:p>
+    <w:p>
+      <w:r>
+        <w:tab/>
+        <w:t>Ly: 1964</w:t>
+      </w:r>
+      <w:r>
+        <w:t>, 2009</w:t>
+      </w:r>
+    </w:p>
+    <w:p>
+      <w:r>
+        <w:tab/>
+        <w:t>Tốn: 1978</w:t>
+      </w:r>
+      <w:r>
+        <w:t>, 1987</w:t>
+      </w:r>
+    </w:p>
+    <w:p>
+      <w:r>
+        <w:tab/>
+        <w:t>Khảm: 2008, 2017</w:t>
+      </w:r>
+    </w:p>
+    <w:p>
+      <w:r>
+        <w:t>+ Mệnh Thủy:</w:t>
+      </w:r>
+    </w:p>
+    <w:p>
+      <w:r>
+        <w:tab/>
+        <w:t>Khảm: 1936</w:t>
       </w:r>
       <w:r>
         <w:t>,</w:t>
@@ -557,98 +554,6 @@
         <w:t xml:space="preserve"> </w:t>
       </w:r>
       <w:r>
-        <w:t>1979</w:t>
-      </w:r>
-      <w:r>
-        <w:t>, 2024</w:t>
-      </w:r>
-    </w:p>
-    <w:p>
-      <w:r>
-        <w:tab/>
-        <w:t>Khôn: 1935</w:t>
-      </w:r>
-      <w:r>
-        <w:t>, 1986, 1995</w:t>
-      </w:r>
-      <w:r>
-        <w:t>, 2016</w:t>
-      </w:r>
-      <w:r>
-        <w:t>, 2025</w:t>
-      </w:r>
-    </w:p>
-    <w:p>
-      <w:r>
-        <w:tab/>
-        <w:t>Càn: 1949</w:t>
-      </w:r>
-      <w:r>
-        <w:t>, 1994</w:t>
-      </w:r>
-    </w:p>
-    <w:p>
-      <w:r>
-        <w:tab/>
-        <w:t>Cấn: 1956</w:t>
-      </w:r>
-      <w:r>
-        <w:t>, 1965</w:t>
-      </w:r>
-    </w:p>
-    <w:p>
-      <w:r>
-        <w:tab/>
-        <w:t xml:space="preserve">Đoài: </w:t>
-      </w:r>
-      <w:r>
-        <w:t xml:space="preserve">1948, </w:t>
-      </w:r>
-      <w:r>
-        <w:t>1957</w:t>
-      </w:r>
-    </w:p>
-    <w:p>
-      <w:r>
-        <w:tab/>
-        <w:t>Ly: 1964</w:t>
-      </w:r>
-      <w:r>
-        <w:t>, 2009</w:t>
-      </w:r>
-    </w:p>
-    <w:p>
-      <w:r>
-        <w:tab/>
-        <w:t>Tốn: 1978</w:t>
-      </w:r>
-      <w:r>
-        <w:t>, 1987</w:t>
-      </w:r>
-    </w:p>
-    <w:p>
-      <w:r>
-        <w:tab/>
-        <w:t>Khảm: 2008, 2017</w:t>
-      </w:r>
-    </w:p>
-    <w:p>
-      <w:r>
-        <w:t>+ Mệnh Thủy:</w:t>
-      </w:r>
-    </w:p>
-    <w:p>
-      <w:r>
-        <w:tab/>
-        <w:t>Khảm: 1936</w:t>
-      </w:r>
-      <w:r>
-        <w:t>,</w:t>
-      </w:r>
-      <w:r>
-        <w:t xml:space="preserve"> </w:t>
-      </w:r>
-      <w:r>
         <w:t>1945</w:t>
       </w:r>
       <w:r>
@@ -744,7 +649,6 @@
     </w:p>
     <w:p>
       <w:r>
-        <w:lastRenderedPageBreak/>
         <w:tab/>
         <w:t>Khôn: 1950</w:t>
       </w:r>
@@ -817,6 +721,7 @@
         <w:ind w:firstLine="720"/>
       </w:pPr>
       <w:r>
+        <w:lastRenderedPageBreak/>
         <w:t xml:space="preserve">Đoài: </w:t>
       </w:r>
       <w:r>
@@ -1041,106 +946,106 @@
     </w:p>
     <w:p>
       <w:r>
+        <w:tab/>
+        <w:t xml:space="preserve">Chấn: </w:t>
+      </w:r>
+      <w:r>
+        <w:t>1934</w:t>
+      </w:r>
+      <w:r>
+        <w:t>, 1979</w:t>
+      </w:r>
+      <w:r>
+        <w:t>, 2024</w:t>
+      </w:r>
+    </w:p>
+    <w:p>
+      <w:r>
+        <w:tab/>
+        <w:t xml:space="preserve">Khôn: </w:t>
+      </w:r>
+      <w:r>
+        <w:t>1978, 1987</w:t>
+      </w:r>
+      <w:r>
+        <w:t xml:space="preserve"> </w:t>
+      </w:r>
+    </w:p>
+    <w:p>
+      <w:r>
+        <w:tab/>
+        <w:t xml:space="preserve">Càn: </w:t>
+      </w:r>
+      <w:r>
+        <w:t xml:space="preserve">1964, </w:t>
+      </w:r>
+      <w:r>
+        <w:t>2009</w:t>
+      </w:r>
+    </w:p>
+    <w:p>
+      <w:r>
+        <w:tab/>
+        <w:t xml:space="preserve">Cấn: </w:t>
+      </w:r>
+      <w:r>
+        <w:t xml:space="preserve">1948, </w:t>
+      </w:r>
+      <w:r>
+        <w:t>1957</w:t>
+      </w:r>
+      <w:r>
+        <w:t>, 2008, 2017</w:t>
+      </w:r>
+    </w:p>
+    <w:p>
+      <w:r>
+        <w:tab/>
+        <w:t xml:space="preserve">Đoài: </w:t>
+      </w:r>
+      <w:r>
+        <w:t>1956, 1965</w:t>
+      </w:r>
+    </w:p>
+    <w:p>
+      <w:r>
+        <w:tab/>
+        <w:t xml:space="preserve">Ly: </w:t>
+      </w:r>
+      <w:r>
+        <w:t xml:space="preserve">1949, </w:t>
+      </w:r>
+      <w:r>
+        <w:t>1994</w:t>
+      </w:r>
+    </w:p>
+    <w:p>
+      <w:r>
+        <w:tab/>
+        <w:t xml:space="preserve">Tốn: </w:t>
+      </w:r>
+      <w:r>
+        <w:t>1935</w:t>
+      </w:r>
+      <w:r>
+        <w:t>, 2016</w:t>
+      </w:r>
+      <w:r>
+        <w:t>, 2025</w:t>
+      </w:r>
+    </w:p>
+    <w:p>
+      <w:r>
+        <w:tab/>
+        <w:t xml:space="preserve">Khảm: </w:t>
+      </w:r>
+      <w:r>
+        <w:t>1986, 1995</w:t>
+      </w:r>
+    </w:p>
+    <w:p>
+      <w:r>
         <w:lastRenderedPageBreak/>
-        <w:tab/>
-        <w:t xml:space="preserve">Chấn: </w:t>
-      </w:r>
-      <w:r>
-        <w:t>1934</w:t>
-      </w:r>
-      <w:r>
-        <w:t>, 1979</w:t>
-      </w:r>
-      <w:r>
-        <w:t>, 2024</w:t>
-      </w:r>
-    </w:p>
-    <w:p>
-      <w:r>
-        <w:tab/>
-        <w:t xml:space="preserve">Khôn: </w:t>
-      </w:r>
-      <w:r>
-        <w:t>1978, 1987</w:t>
-      </w:r>
-      <w:r>
-        <w:t xml:space="preserve"> </w:t>
-      </w:r>
-    </w:p>
-    <w:p>
-      <w:r>
-        <w:tab/>
-        <w:t xml:space="preserve">Càn: </w:t>
-      </w:r>
-      <w:r>
-        <w:t xml:space="preserve">1964, </w:t>
-      </w:r>
-      <w:r>
-        <w:t>2009</w:t>
-      </w:r>
-    </w:p>
-    <w:p>
-      <w:r>
-        <w:tab/>
-        <w:t xml:space="preserve">Cấn: </w:t>
-      </w:r>
-      <w:r>
-        <w:t xml:space="preserve">1948, </w:t>
-      </w:r>
-      <w:r>
-        <w:t>1957</w:t>
-      </w:r>
-      <w:r>
-        <w:t>, 2008, 2017</w:t>
-      </w:r>
-    </w:p>
-    <w:p>
-      <w:r>
-        <w:tab/>
-        <w:t xml:space="preserve">Đoài: </w:t>
-      </w:r>
-      <w:r>
-        <w:t>1956, 1965</w:t>
-      </w:r>
-    </w:p>
-    <w:p>
-      <w:r>
-        <w:tab/>
-        <w:t xml:space="preserve">Ly: </w:t>
-      </w:r>
-      <w:r>
-        <w:t xml:space="preserve">1949, </w:t>
-      </w:r>
-      <w:r>
-        <w:t>1994</w:t>
-      </w:r>
-    </w:p>
-    <w:p>
-      <w:r>
-        <w:tab/>
-        <w:t xml:space="preserve">Tốn: </w:t>
-      </w:r>
-      <w:r>
-        <w:t>1935</w:t>
-      </w:r>
-      <w:r>
-        <w:t>, 2016</w:t>
-      </w:r>
-      <w:r>
-        <w:t>, 2025</w:t>
-      </w:r>
-    </w:p>
-    <w:p>
-      <w:r>
-        <w:tab/>
-        <w:t xml:space="preserve">Khảm: </w:t>
-      </w:r>
-      <w:r>
-        <w:t>1986, 1995</w:t>
-      </w:r>
-    </w:p>
-    <w:p>
-      <w:r>
         <w:t>+ Mệnh Thủy:</w:t>
       </w:r>
     </w:p>

</xml_diff>